<commit_message>
Added the git url for the report.
</commit_message>
<xml_diff>
--- a/Report.docx
+++ b/Report.docx
@@ -60,13 +60,8 @@
         </w:numPr>
         <w:spacing w:after="0"/>
       </w:pPr>
-      <w:proofErr w:type="gramStart"/>
-      <w:r>
-        <w:t>dual-pass</w:t>
-      </w:r>
-      <w:proofErr w:type="gramEnd"/>
-      <w:r>
-        <w:t xml:space="preserve"> texturing to blend </w:t>
+      <w:r>
+        <w:t xml:space="preserve">dual-pass texturing to blend </w:t>
       </w:r>
       <w:r>
         <w:rPr>
@@ -142,6 +137,25 @@
         <w:spacing w:after="0"/>
       </w:pPr>
       <w:r>
+        <w:t>Repository URL:</w:t>
+      </w:r>
+      <w:r>
+        <w:t xml:space="preserve"> </w:t>
+      </w:r>
+      <w:r>
+        <w:t>https://github.com/PantelisKanaris/Open_GL_Project</w:t>
+      </w:r>
+    </w:p>
+    <w:p>
+      <w:pPr>
+        <w:spacing w:after="0"/>
+      </w:pPr>
+    </w:p>
+    <w:p>
+      <w:pPr>
+        <w:spacing w:after="0"/>
+      </w:pPr>
+      <w:r>
         <w:pict w14:anchorId="2FF79A7D">
           <v:rect id="_x0000_i1106" style="width:0;height:1.5pt" o:hralign="center" o:hrstd="t" o:hr="t" fillcolor="#a0a0a0" stroked="f"/>
         </w:pict>
@@ -196,15 +210,7 @@
         <w:spacing w:after="0"/>
       </w:pPr>
       <w:r>
-        <w:t xml:space="preserve">2 – Quick front camera </w:t>
-      </w:r>
-      <w:proofErr w:type="gramStart"/>
-      <w:r>
-        <w:t>preset(</w:t>
-      </w:r>
-      <w:proofErr w:type="gramEnd"/>
-      <w:r>
-        <w:t>Looks along the +Z from the front close to the center planet)</w:t>
+        <w:t>2 – Quick front camera preset(Looks along the +Z from the front close to the center planet)</w:t>
       </w:r>
     </w:p>
     <w:p>
@@ -350,15 +356,7 @@
         <w:spacing w:after="0"/>
       </w:pPr>
       <w:r>
-        <w:t>_ (</w:t>
-      </w:r>
-      <w:proofErr w:type="gramStart"/>
-      <w:r>
-        <w:t>underscore) —</w:t>
-      </w:r>
-      <w:proofErr w:type="gramEnd"/>
-      <w:r>
-        <w:t xml:space="preserve"> </w:t>
+        <w:t xml:space="preserve">_ (underscore) — </w:t>
       </w:r>
       <w:r>
         <w:rPr>
@@ -512,14 +510,9 @@
       </w:r>
       <w:proofErr w:type="spellStart"/>
       <w:r>
-        <w:t>m_camera.m_</w:t>
-      </w:r>
-      <w:proofErr w:type="gramStart"/>
-      <w:r>
-        <w:t>pos.z</w:t>
+        <w:t>m_camera.m_pos.z</w:t>
       </w:r>
       <w:proofErr w:type="spellEnd"/>
-      <w:proofErr w:type="gramEnd"/>
       <w:r>
         <w:t>()).</w:t>
       </w:r>
@@ -575,17 +568,12 @@
         <w:br/>
       </w:r>
       <w:proofErr w:type="spellStart"/>
-      <w:proofErr w:type="gramStart"/>
       <w:r>
         <w:t>ChangeColourOfBackground</w:t>
       </w:r>
       <w:proofErr w:type="spellEnd"/>
       <w:r>
-        <w:t>(</w:t>
-      </w:r>
-      <w:proofErr w:type="gramEnd"/>
-      <w:r>
-        <w:t xml:space="preserve">) maps the planet’s orbital angle to a smooth </w:t>
+        <w:t xml:space="preserve">() maps the planet’s orbital angle to a smooth </w:t>
       </w:r>
       <w:r>
         <w:rPr>
@@ -709,17 +697,12 @@
         <w:br/>
       </w:r>
       <w:proofErr w:type="spellStart"/>
-      <w:proofErr w:type="gramStart"/>
       <w:r>
         <w:t>GetDayFactor</w:t>
       </w:r>
       <w:proofErr w:type="spellEnd"/>
       <w:r>
-        <w:t>(</w:t>
-      </w:r>
-      <w:proofErr w:type="gramEnd"/>
-      <w:r>
-        <w:t xml:space="preserve">) uses the Sun’s </w:t>
+        <w:t xml:space="preserve">() uses the Sun’s </w:t>
       </w:r>
       <w:r>
         <w:rPr>
@@ -744,17 +727,12 @@
         <w:t xml:space="preserve"> to soften the transition. In </w:t>
       </w:r>
       <w:proofErr w:type="spellStart"/>
-      <w:proofErr w:type="gramStart"/>
       <w:r>
         <w:t>CreatePlanetUsingTexture</w:t>
       </w:r>
       <w:proofErr w:type="spellEnd"/>
       <w:r>
-        <w:t>(</w:t>
-      </w:r>
-      <w:proofErr w:type="gramEnd"/>
-      <w:r>
-        <w:t>):</w:t>
+        <w:t>():</w:t>
       </w:r>
     </w:p>
     <w:p>
@@ -825,17 +803,12 @@
         <w:t xml:space="preserve"> </w:t>
       </w:r>
       <w:proofErr w:type="spellStart"/>
-      <w:proofErr w:type="gramStart"/>
       <w:r>
         <w:t>glBlendFunc</w:t>
       </w:r>
       <w:proofErr w:type="spellEnd"/>
       <w:r>
-        <w:t>(</w:t>
-      </w:r>
-      <w:proofErr w:type="gramEnd"/>
-      <w:r>
-        <w:t xml:space="preserve">GL_ONE, GL_ONE), </w:t>
+        <w:t xml:space="preserve">(GL_ONE, GL_ONE), </w:t>
       </w:r>
       <w:r>
         <w:rPr>
@@ -848,17 +821,12 @@
         <w:t xml:space="preserve"> and use </w:t>
       </w:r>
       <w:proofErr w:type="spellStart"/>
-      <w:proofErr w:type="gramStart"/>
       <w:r>
         <w:t>glDepthFunc</w:t>
       </w:r>
       <w:proofErr w:type="spellEnd"/>
       <w:r>
-        <w:t>(</w:t>
-      </w:r>
-      <w:proofErr w:type="gramEnd"/>
-      <w:r>
-        <w:t xml:space="preserve">GL_EQUAL) so we only add light </w:t>
+        <w:t xml:space="preserve">(GL_EQUAL) so we only add light </w:t>
       </w:r>
       <w:r>
         <w:rPr>
@@ -876,15 +844,7 @@
         <w:spacing w:after="0"/>
       </w:pPr>
       <w:r>
-        <w:t>This dual-pass approach avoids seams and z-</w:t>
-      </w:r>
-      <w:proofErr w:type="gramStart"/>
-      <w:r>
-        <w:t>fighting, and</w:t>
-      </w:r>
-      <w:proofErr w:type="gramEnd"/>
-      <w:r>
-        <w:t xml:space="preserve"> lets the night lights “glow” over the same geometry without affecting depth.</w:t>
+        <w:t>This dual-pass approach avoids seams and z-fighting, and lets the night lights “glow” over the same geometry without affecting depth.</w:t>
       </w:r>
     </w:p>
     <w:p>
@@ -946,19 +906,11 @@
       </w:r>
       <w:proofErr w:type="spellStart"/>
       <w:r>
-        <w:t>stbi_set_flip_vertically_on_</w:t>
-      </w:r>
-      <w:proofErr w:type="gramStart"/>
-      <w:r>
-        <w:t>load</w:t>
+        <w:t>stbi_set_flip_vertically_on_load</w:t>
       </w:r>
       <w:proofErr w:type="spellEnd"/>
       <w:r>
-        <w:t>(</w:t>
-      </w:r>
-      <w:proofErr w:type="gramEnd"/>
-      <w:r>
-        <w:t>1) to match OpenGL’s texture coordinate convention.</w:t>
+        <w:t>(1) to match OpenGL’s texture coordinate convention.</w:t>
       </w:r>
     </w:p>
     <w:p>
@@ -1085,30 +1037,20 @@
         <w:spacing w:after="0"/>
       </w:pPr>
       <w:proofErr w:type="spellStart"/>
-      <w:proofErr w:type="gramStart"/>
       <w:r>
         <w:t>glEnable</w:t>
       </w:r>
       <w:proofErr w:type="spellEnd"/>
       <w:r>
-        <w:t>(</w:t>
-      </w:r>
-      <w:proofErr w:type="gramEnd"/>
-      <w:r>
-        <w:t xml:space="preserve">GL_LIGHTING) and </w:t>
+        <w:t xml:space="preserve">(GL_LIGHTING) and </w:t>
       </w:r>
       <w:proofErr w:type="spellStart"/>
-      <w:proofErr w:type="gramStart"/>
       <w:r>
         <w:t>glEnable</w:t>
       </w:r>
       <w:proofErr w:type="spellEnd"/>
       <w:r>
-        <w:t>(</w:t>
-      </w:r>
-      <w:proofErr w:type="gramEnd"/>
-      <w:r>
-        <w:t>GL_COLOR_MATERIAL) (</w:t>
+        <w:t>(GL_COLOR_MATERIAL) (</w:t>
       </w:r>
       <w:proofErr w:type="spellStart"/>
       <w:r>
@@ -1119,17 +1061,12 @@
         <w:t xml:space="preserve"> tracking) with </w:t>
       </w:r>
       <w:proofErr w:type="spellStart"/>
-      <w:proofErr w:type="gramStart"/>
       <w:r>
         <w:t>glEnable</w:t>
       </w:r>
       <w:proofErr w:type="spellEnd"/>
       <w:r>
-        <w:t>(</w:t>
-      </w:r>
-      <w:proofErr w:type="gramEnd"/>
-      <w:r>
-        <w:t xml:space="preserve">GL_NORMALIZE) to keep </w:t>
+        <w:t xml:space="preserve">(GL_NORMALIZE) to keep </w:t>
       </w:r>
       <w:proofErr w:type="spellStart"/>
       <w:r>
@@ -1259,15 +1196,6 @@
     <w:p>
       <w:pPr>
         <w:spacing w:after="0"/>
-        <w:rPr>
-          <w:b/>
-          <w:bCs/>
-        </w:rPr>
-      </w:pPr>
-    </w:p>
-    <w:p>
-      <w:pPr>
-        <w:spacing w:after="0"/>
       </w:pPr>
       <w:r>
         <w:rPr>
@@ -1314,15 +1242,7 @@
         <w:t>actual illumination</w:t>
       </w:r>
       <w:r>
-        <w:t xml:space="preserve"> comes from GL_LIGHT1, so the Sun both looks bright </w:t>
-      </w:r>
-      <w:proofErr w:type="gramStart"/>
-      <w:r>
-        <w:t>and also</w:t>
-      </w:r>
-      <w:proofErr w:type="gramEnd"/>
-      <w:r>
-        <w:t xml:space="preserve"> lights the Earth/Moon realistically.</w:t>
+        <w:t xml:space="preserve"> comes from GL_LIGHT1, so the Sun both looks bright and also lights the Earth/Moon realistically.</w:t>
       </w:r>
     </w:p>
     <w:p>
@@ -1365,17 +1285,12 @@
         <w:spacing w:after="0"/>
       </w:pPr>
       <w:proofErr w:type="spellStart"/>
-      <w:proofErr w:type="gramStart"/>
       <w:r>
         <w:t>InitializeStars</w:t>
       </w:r>
       <w:proofErr w:type="spellEnd"/>
       <w:r>
-        <w:t>(</w:t>
-      </w:r>
-      <w:proofErr w:type="gramEnd"/>
-      <w:r>
-        <w:t xml:space="preserve">) seeds 1,000 stars with position, base alpha, per-star </w:t>
+        <w:t xml:space="preserve">() seeds 1,000 stars with position, base alpha, per-star </w:t>
       </w:r>
       <w:r>
         <w:rPr>
@@ -1417,17 +1332,12 @@
         <w:spacing w:after="0"/>
       </w:pPr>
       <w:proofErr w:type="spellStart"/>
-      <w:proofErr w:type="gramStart"/>
       <w:r>
         <w:t>RenderStars</w:t>
       </w:r>
       <w:proofErr w:type="spellEnd"/>
       <w:r>
-        <w:t>(</w:t>
-      </w:r>
-      <w:proofErr w:type="gramEnd"/>
-      <w:r>
-        <w:t>):</w:t>
+        <w:t>():</w:t>
       </w:r>
     </w:p>
     <w:p>
@@ -1438,13 +1348,8 @@
         </w:numPr>
         <w:spacing w:after="0"/>
       </w:pPr>
-      <w:proofErr w:type="gramStart"/>
-      <w:r>
-        <w:t>Renders by</w:t>
-      </w:r>
-      <w:proofErr w:type="gramEnd"/>
-      <w:r>
-        <w:t xml:space="preserve"> size buckets as </w:t>
+      <w:r>
+        <w:t xml:space="preserve">Renders by size buckets as </w:t>
       </w:r>
       <w:r>
         <w:rPr>
@@ -1466,15 +1371,7 @@
         <w:spacing w:after="0"/>
       </w:pPr>
       <w:r>
-        <w:t xml:space="preserve">Alpha modulates by </w:t>
-      </w:r>
-      <w:proofErr w:type="gramStart"/>
-      <w:r>
-        <w:t>sin(</w:t>
-      </w:r>
-      <w:proofErr w:type="gramEnd"/>
-      <w:r>
-        <w:t xml:space="preserve">phase + time*2) and is scaled by </w:t>
+        <w:t xml:space="preserve">Alpha modulates by sin(phase + time*2) and is scaled by </w:t>
       </w:r>
       <w:r>
         <w:rPr>
@@ -1521,13 +1418,8 @@
         </w:numPr>
         <w:spacing w:after="0"/>
       </w:pPr>
-      <w:proofErr w:type="gramStart"/>
-      <w:r>
-        <w:t>Update(</w:t>
-      </w:r>
-      <w:proofErr w:type="gramEnd"/>
-      <w:r>
-        <w:t xml:space="preserve">) uses GLUT elapsed time to compute </w:t>
+      <w:r>
+        <w:t xml:space="preserve">Update() uses GLUT elapsed time to compute </w:t>
       </w:r>
       <w:proofErr w:type="spellStart"/>
       <w:r>
@@ -1613,17 +1505,12 @@
         <w:t xml:space="preserve">all wrap with </w:t>
       </w:r>
       <w:proofErr w:type="spellStart"/>
-      <w:proofErr w:type="gramStart"/>
       <w:r>
         <w:t>fmod</w:t>
       </w:r>
       <w:proofErr w:type="spellEnd"/>
       <w:r>
-        <w:t>(</w:t>
-      </w:r>
-      <w:proofErr w:type="gramEnd"/>
-      <w:r>
-        <w:t>..., 360.f) for continuous motion.</w:t>
+        <w:t>(..., 360.f) for continuous motion.</w:t>
       </w:r>
     </w:p>
     <w:p>
@@ -1657,6 +1544,12 @@
       <w:r>
         <w:t xml:space="preserve"> flips the sign of adjustments for quick increases/decreases.</w:t>
       </w:r>
+    </w:p>
+    <w:p>
+      <w:pPr>
+        <w:spacing w:after="0"/>
+        <w:ind w:left="720"/>
+      </w:pPr>
     </w:p>
     <w:p>
       <w:pPr>

</xml_diff>